<commit_message>
Added table, indent and cells width not fixed
</commit_message>
<xml_diff>
--- a/output.docx
+++ b/output.docx
@@ -6,7 +6,7 @@
     <w:p>
       <w:pPr>
         <w:pStyle w:val="style1"/>
-        <w:ind w:right="2340"/>
+        <w:ind w:right="2780"/>
         <w:jc w:val="right"/>
       </w:pPr>
       <w:r>
@@ -17,7 +17,7 @@
       <w:pPr>
         <w:pStyle w:val="style1"/>
         <w:spacing w:after="800"/>
-        <w:ind w:right="1700"/>
+        <w:ind w:right="2140"/>
         <w:jc w:val="right"/>
       </w:pPr>
       <w:r>
@@ -27,7 +27,7 @@
     <w:p>
       <w:pPr>
         <w:pStyle w:val="style1"/>
-        <w:ind w:right="1480"/>
+        <w:ind w:right="1920"/>
         <w:jc w:val="right"/>
       </w:pPr>
       <w:r>
@@ -37,7 +37,7 @@
     <w:p>
       <w:pPr>
         <w:pStyle w:val="style1"/>
-        <w:ind w:right="1520"/>
+        <w:ind w:right="1960"/>
         <w:jc w:val="right"/>
       </w:pPr>
       <w:r>
@@ -47,16 +47,323 @@
     <w:p>
       <w:pPr>
         <w:pStyle w:val="style1"/>
-        <w:ind w:right="1700"/>
+        <w:spacing w:after="1960"/>
+        <w:ind w:right="2120"/>
         <w:jc w:val="right"/>
       </w:pPr>
       <w:r>
         <w:t xml:space="preserve">03410 DOMÉRAT </w:t>
       </w:r>
     </w:p>
+    <w:tbl>
+      <w:tblPr>
+        <w:tblInd w:w="110" w:type="dxa"/>
+        <w:tblBorders>
+          <w:top w:val="none" w:sz="0" w:space="0" w:color="auto"/>
+          <w:left w:val="none" w:sz="0" w:space="0" w:color="auto"/>
+          <w:bottom w:val="none" w:sz="0" w:space="0" w:color="auto"/>
+          <w:right w:val="none" w:sz="0" w:space="0" w:color="auto"/>
+          <w:insideH w:val="none" w:sz="0" w:space="0" w:color="auto"/>
+          <w:insideV w:val="none" w:sz="0" w:space="0" w:color="auto"/>
+        </w:tblBorders>
+        <w:tblLook w:firstRow="0" w:lastRow="0" w:firstColumn="0" w:lastColumn="0" w:noHBand="1" w:noVBand="1"/>
+      </w:tblPr>
+      <w:tblGrid>
+        <w:gridCol w:w="2693"/>
+        <w:gridCol w:w="2693"/>
+        <w:gridCol w:w="756"/>
+        <w:gridCol w:w="970"/>
+        <w:gridCol w:w="967"/>
+        <w:gridCol w:w="2693"/>
+      </w:tblGrid>
+      <w:tr>
+        <w:trPr>
+          <w:trHeight w:hRule="exact" w:val="280"/>
+          <w:tblHeader/>
+        </w:trPr>
+        <w:tc>
+          <w:tcPr>
+            <w:tcW w:w="2850" w:type="pct"/>
+            <w:vAlign w:val="center"/>
+          </w:tcPr>
+          <w:p>
+            <w:pPr>
+              <w:jc w:val="center"/>
+            </w:pPr>
+            <w:r>
+              <w:rPr>
+                <w:u w:val="single"/>
+              </w:rPr>
+              <w:t xml:space="preserve">DEVIS N°2021-239</w:t>
+            </w:r>
+          </w:p>
+        </w:tc>
+        <w:tc>
+          <w:tcPr>
+            <w:tcW w:w="450" w:type="pct"/>
+            <w:vAlign w:val="center"/>
+          </w:tcPr>
+          <w:p>
+            <w:pPr>
+              <w:jc w:val="center"/>
+            </w:pPr>
+          </w:p>
+        </w:tc>
+        <w:tc>
+          <w:tcPr>
+            <w:tcW w:w="450" w:type="pct"/>
+            <w:vAlign w:val="center"/>
+          </w:tcPr>
+          <w:p>
+            <w:pPr>
+              <w:jc w:val="center"/>
+            </w:pPr>
+          </w:p>
+        </w:tc>
+        <w:tc>
+          <w:tcPr>
+            <w:tcW w:w="1250" w:type="pct"/>
+            <w:vAlign w:val="center"/>
+          </w:tcPr>
+          <w:p>
+            <w:pPr>
+              <w:jc w:val="center"/>
+            </w:pPr>
+          </w:p>
+        </w:tc>
+      </w:tr>
+      <w:tr>
+        <w:trPr>
+          <w:trHeight w:hRule="exact" w:val="280"/>
+        </w:trPr>
+        <w:tc>
+          <w:tcPr>
+            <w:tcW w:w="2694" w:type="dxa"/>
+            <w:tcBorders/>
+            <w:vAlign w:val="center"/>
+          </w:tcPr>
+          <w:p>
+            <w:pPr/>
+            <w:r>
+              <w:t xml:space="preserve">Argentina</w:t>
+            </w:r>
+          </w:p>
+        </w:tc>
+        <w:tc>
+          <w:tcPr>
+            <w:tcW w:w="2694" w:type="dxa"/>
+            <w:tcBorders/>
+            <w:vAlign w:val="center"/>
+          </w:tcPr>
+          <w:p>
+            <w:pPr/>
+            <w:r>
+              <w:t xml:space="preserve">Buenos Aires</w:t>
+            </w:r>
+          </w:p>
+        </w:tc>
+        <w:tc>
+          <w:tcPr>
+            <w:tcW w:w="2694" w:type="dxa"/>
+            <w:tcBorders/>
+            <w:vAlign w:val="center"/>
+          </w:tcPr>
+          <w:p>
+            <w:pPr/>
+            <w:r>
+              <w:t xml:space="preserve">South America</w:t>
+            </w:r>
+          </w:p>
+        </w:tc>
+        <w:tc>
+          <w:tcPr>
+            <w:tcW w:w="2694" w:type="dxa"/>
+            <w:tcBorders/>
+            <w:vAlign w:val="center"/>
+          </w:tcPr>
+          <w:p>
+            <w:pPr/>
+            <w:r>
+              <w:t xml:space="preserve">2777815</w:t>
+            </w:r>
+          </w:p>
+        </w:tc>
+      </w:tr>
+      <w:tr>
+        <w:trPr>
+          <w:trHeight w:hRule="exact" w:val="280"/>
+        </w:trPr>
+        <w:tc>
+          <w:tcPr>
+            <w:tcW w:w="2694" w:type="dxa"/>
+            <w:tcBorders/>
+            <w:vAlign w:val="center"/>
+          </w:tcPr>
+          <w:p>
+            <w:pPr/>
+            <w:r>
+              <w:t xml:space="preserve">Argentina</w:t>
+            </w:r>
+          </w:p>
+        </w:tc>
+        <w:tc>
+          <w:tcPr>
+            <w:tcW w:w="2694" w:type="dxa"/>
+            <w:tcBorders/>
+            <w:vAlign w:val="center"/>
+          </w:tcPr>
+          <w:p>
+            <w:pPr/>
+            <w:r>
+              <w:t xml:space="preserve">Buenos Aires</w:t>
+            </w:r>
+          </w:p>
+        </w:tc>
+        <w:tc>
+          <w:tcPr>
+            <w:tcW w:w="2694" w:type="dxa"/>
+            <w:tcBorders/>
+            <w:vAlign w:val="center"/>
+          </w:tcPr>
+          <w:p>
+            <w:pPr/>
+            <w:r>
+              <w:t xml:space="preserve">South America</w:t>
+            </w:r>
+          </w:p>
+        </w:tc>
+        <w:tc>
+          <w:tcPr>
+            <w:tcW w:w="2694" w:type="dxa"/>
+            <w:tcBorders/>
+            <w:vAlign w:val="center"/>
+          </w:tcPr>
+          <w:p>
+            <w:pPr/>
+            <w:r>
+              <w:t xml:space="preserve">2777815</w:t>
+            </w:r>
+          </w:p>
+        </w:tc>
+      </w:tr>
+      <w:tr>
+        <w:trPr>
+          <w:trHeight w:hRule="exact" w:val="280"/>
+        </w:trPr>
+        <w:tc>
+          <w:tcPr>
+            <w:tcW w:w="2694" w:type="dxa"/>
+            <w:tcBorders/>
+            <w:vAlign w:val="center"/>
+          </w:tcPr>
+          <w:p>
+            <w:pPr/>
+            <w:r>
+              <w:t xml:space="preserve">Argentina</w:t>
+            </w:r>
+          </w:p>
+        </w:tc>
+        <w:tc>
+          <w:tcPr>
+            <w:tcW w:w="2694" w:type="dxa"/>
+            <w:tcBorders/>
+            <w:vAlign w:val="center"/>
+          </w:tcPr>
+          <w:p>
+            <w:pPr/>
+            <w:r>
+              <w:t xml:space="preserve">Buenos Aires</w:t>
+            </w:r>
+          </w:p>
+        </w:tc>
+        <w:tc>
+          <w:tcPr>
+            <w:tcW w:w="2694" w:type="dxa"/>
+            <w:tcBorders/>
+            <w:vAlign w:val="center"/>
+          </w:tcPr>
+          <w:p>
+            <w:pPr/>
+            <w:r>
+              <w:t xml:space="preserve">South America</w:t>
+            </w:r>
+          </w:p>
+        </w:tc>
+        <w:tc>
+          <w:tcPr>
+            <w:tcW w:w="2694" w:type="dxa"/>
+            <w:tcBorders/>
+            <w:vAlign w:val="center"/>
+          </w:tcPr>
+          <w:p>
+            <w:pPr/>
+            <w:r>
+              <w:t xml:space="preserve">2777815</w:t>
+            </w:r>
+          </w:p>
+        </w:tc>
+      </w:tr>
+      <w:tr>
+        <w:trPr>
+          <w:trHeight w:hRule="exact" w:val="280"/>
+        </w:trPr>
+        <w:tc>
+          <w:tcPr>
+            <w:tcW w:w="2694" w:type="dxa"/>
+            <w:tcBorders/>
+            <w:vAlign w:val="center"/>
+          </w:tcPr>
+          <w:p>
+            <w:pPr/>
+            <w:r>
+              <w:t xml:space="preserve">Argentina</w:t>
+            </w:r>
+          </w:p>
+        </w:tc>
+        <w:tc>
+          <w:tcPr>
+            <w:tcW w:w="2694" w:type="dxa"/>
+            <w:tcBorders/>
+            <w:vAlign w:val="center"/>
+          </w:tcPr>
+          <w:p>
+            <w:pPr/>
+            <w:r>
+              <w:t xml:space="preserve">Buenos Aires</w:t>
+            </w:r>
+          </w:p>
+        </w:tc>
+        <w:tc>
+          <w:tcPr>
+            <w:tcW w:w="2694" w:type="dxa"/>
+            <w:tcBorders/>
+            <w:vAlign w:val="center"/>
+          </w:tcPr>
+          <w:p>
+            <w:pPr/>
+            <w:r>
+              <w:t xml:space="preserve">South America</w:t>
+            </w:r>
+          </w:p>
+        </w:tc>
+        <w:tc>
+          <w:tcPr>
+            <w:tcW w:w="2694" w:type="dxa"/>
+            <w:tcBorders/>
+            <w:vAlign w:val="center"/>
+          </w:tcPr>
+          <w:p>
+            <w:pPr/>
+            <w:r>
+              <w:t xml:space="preserve">2777815</w:t>
+            </w:r>
+          </w:p>
+        </w:tc>
+      </w:tr>
+    </w:tbl>
     <w:sectPr>
       <w:pgSz w:w="11907.0" w:h="16839.0"/>
-      <w:pgMar w:top="1120" w:right="1000" w:bottom="400" w:left="1000" w:header="720" w:footer="720" w:gutter="0"/>
+      <w:pgMar w:top="1132" w:right="566" w:bottom="1415" w:left="566" w:header="720" w:footer="720" w:gutter="0"/>
     </w:sectPr>
   </w:body>
 </w:document>

</xml_diff>